<commit_message>
Dependency Injection,Database tranations,Short - update
</commit_message>
<xml_diff>
--- a/APP info Document.docx
+++ b/APP info Document.docx
@@ -73,7 +73,103 @@
           <w:b/>
           <w:bCs/>
         </w:rPr>
-        <w:t>App</w:t>
+        <w:t xml:space="preserve">App </w:t>
+      </w:r>
+      <w:r>
+        <w:rPr>
+          <w:b/>
+          <w:bCs/>
+        </w:rPr>
+        <w:t xml:space="preserve">– </w:t>
+      </w:r>
+      <w:r>
+        <w:t xml:space="preserve">application related PHP source </w:t>
+      </w:r>
+    </w:p>
+    <w:p>
+      <w:pPr>
+        <w:ind w:left="720" w:firstLine="720"/>
+      </w:pPr>
+      <w:r>
+        <w:rPr>
+          <w:b/>
+          <w:bCs/>
+        </w:rPr>
+        <w:t>docker-files</w:t>
+      </w:r>
+      <w:r>
+        <w:t xml:space="preserve"> (PHP Docker- PHP\</w:t>
+      </w:r>
+      <w:r>
+        <w:t>Dockerfile</w:t>
+      </w:r>
+      <w:r>
+        <w:t xml:space="preserve">, Apache Docker- </w:t>
+      </w:r>
+      <w:r>
+        <w:t>Apache</w:t>
+      </w:r>
+      <w:r>
+        <w:t>\</w:t>
+      </w:r>
+      <w:proofErr w:type="gramStart"/>
+      <w:r>
+        <w:t>Dockerfile</w:t>
+      </w:r>
+      <w:r>
+        <w:t xml:space="preserve"> ,</w:t>
+      </w:r>
+      <w:proofErr w:type="gramEnd"/>
+      <w:r>
+        <w:t xml:space="preserve"> Apache config file - </w:t>
+      </w:r>
+      <w:r>
+        <w:t>Apache\apache-conf</w:t>
+      </w:r>
+      <w:r>
+        <w:t xml:space="preserve">\*, Apache https SSL </w:t>
+      </w:r>
+      <w:r>
+        <w:t>certificate</w:t>
+      </w:r>
+      <w:r>
+        <w:t xml:space="preserve"> -</w:t>
+      </w:r>
+      <w:r>
+        <w:t xml:space="preserve"> Apache\apache-conf</w:t>
+      </w:r>
+      <w:r>
+        <w:t>\ssl)</w:t>
+      </w:r>
+    </w:p>
+    <w:p>
+      <w:r>
+        <w:rPr>
+          <w:b/>
+          <w:bCs/>
+        </w:rPr>
+        <w:tab/>
+      </w:r>
+      <w:r>
+        <w:rPr>
+          <w:b/>
+          <w:bCs/>
+        </w:rPr>
+        <w:tab/>
+      </w:r>
+      <w:r>
+        <w:rPr>
+          <w:b/>
+          <w:bCs/>
+        </w:rPr>
+        <w:t>db\</w:t>
+      </w:r>
+      <w:r>
+        <w:rPr>
+          <w:b/>
+          <w:bCs/>
+        </w:rPr>
+        <w:t>migrations</w:t>
       </w:r>
       <w:r>
         <w:rPr>
@@ -83,6 +179,161 @@
         <w:t xml:space="preserve"> </w:t>
       </w:r>
       <w:r>
+        <w:t xml:space="preserve">– need to keep </w:t>
+      </w:r>
+      <w:r>
+        <w:t>migrations</w:t>
+      </w:r>
+      <w:r>
+        <w:t xml:space="preserve"> script </w:t>
+      </w:r>
+    </w:p>
+    <w:p>
+      <w:r>
+        <w:tab/>
+      </w:r>
+      <w:r>
+        <w:tab/>
+      </w:r>
+      <w:r>
+        <w:rPr>
+          <w:b/>
+          <w:bCs/>
+        </w:rPr>
+        <w:t xml:space="preserve">res – </w:t>
+      </w:r>
+      <w:r>
+        <w:t>static resource (css, js, img)</w:t>
+      </w:r>
+    </w:p>
+    <w:p>
+      <w:r>
+        <w:tab/>
+      </w:r>
+      <w:r>
+        <w:tab/>
+      </w:r>
+      <w:r>
+        <w:rPr>
+          <w:b/>
+          <w:bCs/>
+        </w:rPr>
+        <w:t xml:space="preserve">tests </w:t>
+      </w:r>
+      <w:r>
+        <w:t xml:space="preserve">– Test script </w:t>
+      </w:r>
+    </w:p>
+    <w:p>
+      <w:r>
+        <w:tab/>
+      </w:r>
+      <w:r>
+        <w:tab/>
+      </w:r>
+      <w:r>
+        <w:rPr>
+          <w:b/>
+          <w:bCs/>
+        </w:rPr>
+        <w:t>vendor</w:t>
+      </w:r>
+      <w:r>
+        <w:rPr>
+          <w:b/>
+          <w:bCs/>
+        </w:rPr>
+        <w:t xml:space="preserve"> </w:t>
+      </w:r>
+      <w:r>
+        <w:t xml:space="preserve">– external library </w:t>
+      </w:r>
+    </w:p>
+    <w:p>
+      <w:r>
+        <w:tab/>
+      </w:r>
+      <w:r>
+        <w:tab/>
+      </w:r>
+      <w:proofErr w:type="gramStart"/>
+      <w:r>
+        <w:rPr>
+          <w:b/>
+          <w:bCs/>
+        </w:rPr>
+        <w:t>.env</w:t>
+      </w:r>
+      <w:proofErr w:type="gramEnd"/>
+      <w:r>
+        <w:rPr>
+          <w:b/>
+          <w:bCs/>
+        </w:rPr>
+        <w:t xml:space="preserve"> </w:t>
+      </w:r>
+      <w:r>
+        <w:t xml:space="preserve">– docker environment values and config details </w:t>
+      </w:r>
+    </w:p>
+    <w:p>
+      <w:r>
+        <w:tab/>
+      </w:r>
+      <w:r>
+        <w:tab/>
+      </w:r>
+      <w:r>
+        <w:rPr>
+          <w:b/>
+          <w:bCs/>
+        </w:rPr>
+        <w:t xml:space="preserve">Bases.sql – </w:t>
+      </w:r>
+      <w:r>
+        <w:t xml:space="preserve">base mysql dump </w:t>
+      </w:r>
+    </w:p>
+    <w:p>
+      <w:r>
+        <w:tab/>
+      </w:r>
+      <w:r>
+        <w:tab/>
+      </w:r>
+      <w:r>
+        <w:rPr>
+          <w:b/>
+          <w:bCs/>
+        </w:rPr>
+        <w:t>Composer</w:t>
+      </w:r>
+      <w:r>
+        <w:rPr>
+          <w:b/>
+          <w:bCs/>
+        </w:rPr>
+        <w:t xml:space="preserve"> – </w:t>
+      </w:r>
+      <w:r>
+        <w:t xml:space="preserve">required php external library details </w:t>
+      </w:r>
+    </w:p>
+    <w:p>
+      <w:r>
+        <w:tab/>
+      </w:r>
+      <w:r>
+        <w:tab/>
+      </w:r>
+      <w:r>
+        <w:rPr>
+          <w:b/>
+          <w:bCs/>
+        </w:rPr>
+        <w:t xml:space="preserve">docker-compose.yml </w:t>
+      </w:r>
+      <w:r>
         <w:rPr>
           <w:b/>
           <w:bCs/>
@@ -90,385 +341,16 @@
         <w:t xml:space="preserve">– </w:t>
       </w:r>
       <w:r>
-        <w:t xml:space="preserve">application related PHP source </w:t>
-      </w:r>
-    </w:p>
-    <w:p>
-      <w:pPr>
-        <w:ind w:left="720" w:firstLine="720"/>
-      </w:pPr>
-      <w:r>
-        <w:rPr>
-          <w:b/>
-          <w:bCs/>
-        </w:rPr>
-        <w:t>docker-files</w:t>
-      </w:r>
-      <w:r>
-        <w:t xml:space="preserve"> (PHP Docker- PHP</w:t>
-      </w:r>
-      <w:r>
-        <w:t>\</w:t>
-      </w:r>
-      <w:proofErr w:type="spellStart"/>
-      <w:r>
-        <w:t>Dockerfile</w:t>
-      </w:r>
-      <w:proofErr w:type="spellEnd"/>
-      <w:r>
-        <w:t xml:space="preserve">, Apache Docker- </w:t>
-      </w:r>
-      <w:r>
-        <w:t>Apache</w:t>
-      </w:r>
-      <w:r>
-        <w:t>\</w:t>
-      </w:r>
-      <w:proofErr w:type="spellStart"/>
-      <w:proofErr w:type="gramStart"/>
-      <w:r>
-        <w:t>Dockerfile</w:t>
-      </w:r>
-      <w:proofErr w:type="spellEnd"/>
-      <w:r>
-        <w:t xml:space="preserve"> ,</w:t>
-      </w:r>
-      <w:proofErr w:type="gramEnd"/>
-      <w:r>
-        <w:t xml:space="preserve"> Apache config file - </w:t>
-      </w:r>
-      <w:r>
-        <w:t>Apache\apache-conf</w:t>
-      </w:r>
-      <w:r>
-        <w:t xml:space="preserve">\*, Apache https SSL </w:t>
-      </w:r>
-      <w:r>
-        <w:t>certificate</w:t>
-      </w:r>
-      <w:r>
-        <w:t xml:space="preserve"> -</w:t>
-      </w:r>
-      <w:r>
-        <w:t xml:space="preserve"> </w:t>
-      </w:r>
-      <w:r>
-        <w:t>Apache\apache-conf</w:t>
-      </w:r>
-      <w:r>
-        <w:t>\</w:t>
-      </w:r>
-      <w:proofErr w:type="spellStart"/>
-      <w:r>
-        <w:t>ssl</w:t>
-      </w:r>
-      <w:proofErr w:type="spellEnd"/>
-      <w:r>
-        <w:t>)</w:t>
-      </w:r>
-    </w:p>
-    <w:p>
-      <w:r>
-        <w:rPr>
-          <w:b/>
-          <w:bCs/>
-        </w:rPr>
+        <w:t xml:space="preserve">docker compose file </w:t>
+      </w:r>
+    </w:p>
+    <w:p>
+      <w:r>
         <w:tab/>
       </w:r>
       <w:r>
-        <w:rPr>
-          <w:b/>
-          <w:bCs/>
-        </w:rPr>
         <w:tab/>
-      </w:r>
-      <w:proofErr w:type="spellStart"/>
-      <w:r>
-        <w:rPr>
-          <w:b/>
-          <w:bCs/>
-        </w:rPr>
-        <w:t>db</w:t>
-      </w:r>
-      <w:proofErr w:type="spellEnd"/>
-      <w:r>
-        <w:rPr>
-          <w:b/>
-          <w:bCs/>
-        </w:rPr>
-        <w:t>\</w:t>
-      </w:r>
-      <w:r>
-        <w:rPr>
-          <w:b/>
-          <w:bCs/>
-        </w:rPr>
-        <w:t>migrations</w:t>
-      </w:r>
-      <w:r>
-        <w:rPr>
-          <w:b/>
-          <w:bCs/>
-        </w:rPr>
-        <w:t xml:space="preserve"> </w:t>
-      </w:r>
-      <w:r>
-        <w:t xml:space="preserve">– need to keep </w:t>
-      </w:r>
-      <w:r>
-        <w:t>migrations</w:t>
-      </w:r>
-      <w:r>
-        <w:t xml:space="preserve"> script </w:t>
-      </w:r>
-    </w:p>
-    <w:p>
-      <w:r>
-        <w:tab/>
-      </w:r>
-      <w:r>
-        <w:tab/>
-      </w:r>
-      <w:r>
-        <w:rPr>
-          <w:b/>
-          <w:bCs/>
-        </w:rPr>
-        <w:t xml:space="preserve">res – </w:t>
-      </w:r>
-      <w:r>
-        <w:t>static resource (</w:t>
-      </w:r>
-      <w:proofErr w:type="spellStart"/>
-      <w:r>
-        <w:t>css</w:t>
-      </w:r>
-      <w:proofErr w:type="spellEnd"/>
-      <w:r>
-        <w:t xml:space="preserve">, </w:t>
-      </w:r>
-      <w:proofErr w:type="spellStart"/>
-      <w:r>
-        <w:t>js</w:t>
-      </w:r>
-      <w:proofErr w:type="spellEnd"/>
-      <w:r>
-        <w:t xml:space="preserve">, </w:t>
-      </w:r>
-      <w:proofErr w:type="spellStart"/>
-      <w:r>
-        <w:t>img</w:t>
-      </w:r>
-      <w:proofErr w:type="spellEnd"/>
-      <w:r>
-        <w:t>)</w:t>
-      </w:r>
-    </w:p>
-    <w:p>
-      <w:r>
-        <w:tab/>
-      </w:r>
-      <w:r>
-        <w:tab/>
-      </w:r>
-      <w:r>
-        <w:rPr>
-          <w:b/>
-          <w:bCs/>
-        </w:rPr>
-        <w:t xml:space="preserve">tests </w:t>
-      </w:r>
-      <w:r>
-        <w:t xml:space="preserve">– Test script </w:t>
-      </w:r>
-    </w:p>
-    <w:p>
-      <w:r>
-        <w:tab/>
-      </w:r>
-      <w:r>
-        <w:tab/>
-      </w:r>
-      <w:r>
-        <w:rPr>
-          <w:b/>
-          <w:bCs/>
-        </w:rPr>
-        <w:t>vendor</w:t>
-      </w:r>
-      <w:r>
-        <w:rPr>
-          <w:b/>
-          <w:bCs/>
-        </w:rPr>
-        <w:t xml:space="preserve"> </w:t>
-      </w:r>
-      <w:r>
-        <w:t xml:space="preserve">– external library </w:t>
-      </w:r>
-    </w:p>
-    <w:p>
-      <w:r>
-        <w:tab/>
-      </w:r>
-      <w:r>
-        <w:tab/>
-      </w:r>
-      <w:proofErr w:type="gramStart"/>
-      <w:r>
-        <w:rPr>
-          <w:b/>
-          <w:bCs/>
-        </w:rPr>
-        <w:t>.env</w:t>
-      </w:r>
-      <w:proofErr w:type="gramEnd"/>
-      <w:r>
-        <w:rPr>
-          <w:b/>
-          <w:bCs/>
-        </w:rPr>
-        <w:t xml:space="preserve"> </w:t>
-      </w:r>
-      <w:r>
-        <w:t xml:space="preserve">– docker environment values and config details </w:t>
-      </w:r>
-    </w:p>
-    <w:p>
-      <w:r>
-        <w:tab/>
-      </w:r>
-      <w:r>
-        <w:tab/>
-      </w:r>
-      <w:proofErr w:type="spellStart"/>
-      <w:r>
-        <w:rPr>
-          <w:b/>
-          <w:bCs/>
-        </w:rPr>
-        <w:t>Bases.sql</w:t>
-      </w:r>
-      <w:proofErr w:type="spellEnd"/>
-      <w:r>
-        <w:rPr>
-          <w:b/>
-          <w:bCs/>
-        </w:rPr>
-        <w:t xml:space="preserve"> – </w:t>
-      </w:r>
-      <w:r>
-        <w:t xml:space="preserve">base </w:t>
-      </w:r>
-      <w:proofErr w:type="spellStart"/>
-      <w:r>
-        <w:t>mysql</w:t>
-      </w:r>
-      <w:proofErr w:type="spellEnd"/>
-      <w:r>
-        <w:t xml:space="preserve"> dump </w:t>
-      </w:r>
-    </w:p>
-    <w:p>
-      <w:r>
-        <w:tab/>
-      </w:r>
-      <w:r>
-        <w:tab/>
-      </w:r>
-      <w:r>
-        <w:rPr>
-          <w:b/>
-          <w:bCs/>
-        </w:rPr>
-        <w:t>C</w:t>
-      </w:r>
-      <w:r>
-        <w:rPr>
-          <w:b/>
-          <w:bCs/>
-        </w:rPr>
-        <w:t>omposer</w:t>
-      </w:r>
-      <w:r>
-        <w:rPr>
-          <w:b/>
-          <w:bCs/>
-        </w:rPr>
-        <w:t xml:space="preserve"> – </w:t>
-      </w:r>
-      <w:r>
-        <w:t xml:space="preserve">required php external </w:t>
-      </w:r>
-      <w:r>
-        <w:t>library</w:t>
-      </w:r>
-      <w:r>
-        <w:t xml:space="preserve"> details </w:t>
-      </w:r>
-    </w:p>
-    <w:p>
-      <w:r>
-        <w:tab/>
-      </w:r>
-      <w:r>
-        <w:tab/>
-      </w:r>
-      <w:r>
-        <w:rPr>
-          <w:b/>
-          <w:bCs/>
-        </w:rPr>
-        <w:t>docker-</w:t>
-      </w:r>
-      <w:proofErr w:type="spellStart"/>
-      <w:r>
-        <w:rPr>
-          <w:b/>
-          <w:bCs/>
-        </w:rPr>
-        <w:t>compose</w:t>
-      </w:r>
-      <w:r>
-        <w:rPr>
-          <w:b/>
-          <w:bCs/>
-        </w:rPr>
-        <w:t>.yml</w:t>
-      </w:r>
-      <w:proofErr w:type="spellEnd"/>
-      <w:r>
-        <w:rPr>
-          <w:b/>
-          <w:bCs/>
-        </w:rPr>
-        <w:t xml:space="preserve"> </w:t>
-      </w:r>
-      <w:r>
-        <w:rPr>
-          <w:b/>
-          <w:bCs/>
-        </w:rPr>
-        <w:t xml:space="preserve">– </w:t>
-      </w:r>
-      <w:r>
-        <w:t xml:space="preserve">docker compose file </w:t>
-      </w:r>
-    </w:p>
-    <w:p>
-      <w:r>
-        <w:tab/>
-      </w:r>
-      <w:r>
-        <w:tab/>
-      </w:r>
-      <w:proofErr w:type="spellStart"/>
-      <w:r>
-        <w:t>index.php</w:t>
-      </w:r>
-      <w:proofErr w:type="spellEnd"/>
-      <w:r>
-        <w:t xml:space="preserve"> - </w:t>
+        <w:t xml:space="preserve">index.php - </w:t>
       </w:r>
       <w:r>
         <w:t>application bootstrap</w:t>
@@ -556,45 +438,8 @@
           <w:bdr w:val="none" w:sz="0" w:space="0" w:color="auto" w:frame="1"/>
           <w:lang w:eastAsia="en-IN"/>
         </w:rPr>
-        <w:t xml:space="preserve">require </w:t>
-      </w:r>
-      <w:proofErr w:type="spellStart"/>
-      <w:r>
-        <w:rPr>
-          <w:rFonts w:ascii="Consolas" w:eastAsia="Times New Roman" w:hAnsi="Consolas" w:cs="Courier New"/>
-          <w:color w:val="24292E"/>
-          <w:sz w:val="20"/>
-          <w:szCs w:val="20"/>
-          <w:bdr w:val="none" w:sz="0" w:space="0" w:color="auto" w:frame="1"/>
-          <w:lang w:eastAsia="en-IN"/>
-        </w:rPr>
-        <w:t>robmorgan</w:t>
-      </w:r>
-      <w:proofErr w:type="spellEnd"/>
-      <w:r>
-        <w:rPr>
-          <w:rFonts w:ascii="Consolas" w:eastAsia="Times New Roman" w:hAnsi="Consolas" w:cs="Courier New"/>
-          <w:color w:val="24292E"/>
-          <w:sz w:val="20"/>
-          <w:szCs w:val="20"/>
-          <w:bdr w:val="none" w:sz="0" w:space="0" w:color="auto" w:frame="1"/>
-          <w:lang w:eastAsia="en-IN"/>
-        </w:rPr>
-        <w:t>/</w:t>
-      </w:r>
-      <w:proofErr w:type="spellStart"/>
-      <w:r>
-        <w:rPr>
-          <w:rFonts w:ascii="Consolas" w:eastAsia="Times New Roman" w:hAnsi="Consolas" w:cs="Courier New"/>
-          <w:color w:val="24292E"/>
-          <w:sz w:val="20"/>
-          <w:szCs w:val="20"/>
-          <w:bdr w:val="none" w:sz="0" w:space="0" w:color="auto" w:frame="1"/>
-          <w:lang w:eastAsia="en-IN"/>
-        </w:rPr>
-        <w:t>phinx</w:t>
-      </w:r>
-      <w:proofErr w:type="spellEnd"/>
+        <w:t>require robmorgan/phinx</w:t>
+      </w:r>
       <w:r>
         <w:rPr>
           <w:rFonts w:ascii="Consolas" w:eastAsia="Times New Roman" w:hAnsi="Consolas" w:cs="Courier New"/>
@@ -659,7 +504,6 @@
         </w:rPr>
         <w:t xml:space="preserve">Composer required </w:t>
       </w:r>
-      <w:proofErr w:type="spellStart"/>
       <w:r>
         <w:rPr>
           <w:rFonts w:ascii="Consolas" w:eastAsia="Times New Roman" w:hAnsi="Consolas" w:cs="Courier New"/>
@@ -669,9 +513,8 @@
           <w:bdr w:val="none" w:sz="0" w:space="0" w:color="auto" w:frame="1"/>
           <w:lang w:eastAsia="en-IN"/>
         </w:rPr>
-        <w:t>phpunit</w:t>
-      </w:r>
-      <w:proofErr w:type="spellEnd"/>
+        <w:t>phpunit/php-timer</w:t>
+      </w:r>
       <w:r>
         <w:rPr>
           <w:rFonts w:ascii="Consolas" w:eastAsia="Times New Roman" w:hAnsi="Consolas" w:cs="Courier New"/>
@@ -681,42 +524,7 @@
           <w:bdr w:val="none" w:sz="0" w:space="0" w:color="auto" w:frame="1"/>
           <w:lang w:eastAsia="en-IN"/>
         </w:rPr>
-        <w:t>/php-timer</w:t>
-      </w:r>
-      <w:r>
-        <w:rPr>
-          <w:rFonts w:ascii="Consolas" w:eastAsia="Times New Roman" w:hAnsi="Consolas" w:cs="Courier New"/>
-          <w:color w:val="24292E"/>
-          <w:sz w:val="20"/>
-          <w:szCs w:val="20"/>
-          <w:bdr w:val="none" w:sz="0" w:space="0" w:color="auto" w:frame="1"/>
-          <w:lang w:eastAsia="en-IN"/>
-        </w:rPr>
-        <w:t xml:space="preserve"> – </w:t>
-      </w:r>
-      <w:proofErr w:type="spellStart"/>
-      <w:r>
-        <w:rPr>
-          <w:rFonts w:ascii="Consolas" w:eastAsia="Times New Roman" w:hAnsi="Consolas" w:cs="Courier New"/>
-          <w:color w:val="24292E"/>
-          <w:sz w:val="20"/>
-          <w:szCs w:val="20"/>
-          <w:bdr w:val="none" w:sz="0" w:space="0" w:color="auto" w:frame="1"/>
-          <w:lang w:eastAsia="en-IN"/>
-        </w:rPr>
-        <w:t>PHPuntil</w:t>
-      </w:r>
-      <w:proofErr w:type="spellEnd"/>
-      <w:r>
-        <w:rPr>
-          <w:rFonts w:ascii="Consolas" w:eastAsia="Times New Roman" w:hAnsi="Consolas" w:cs="Courier New"/>
-          <w:color w:val="24292E"/>
-          <w:sz w:val="20"/>
-          <w:szCs w:val="20"/>
-          <w:bdr w:val="none" w:sz="0" w:space="0" w:color="auto" w:frame="1"/>
-          <w:lang w:eastAsia="en-IN"/>
-        </w:rPr>
-        <w:t xml:space="preserve"> framework </w:t>
+        <w:t xml:space="preserve"> – PHPuntil framework </w:t>
       </w:r>
     </w:p>
     <w:p>
@@ -791,7 +599,6 @@
         </w:rPr>
         <w:t xml:space="preserve">All the modules already included in the </w:t>
       </w:r>
-      <w:proofErr w:type="spellStart"/>
       <w:proofErr w:type="gramStart"/>
       <w:r>
         <w:rPr>
@@ -804,7 +611,6 @@
         </w:rPr>
         <w:t>composer.json</w:t>
       </w:r>
-      <w:proofErr w:type="spellEnd"/>
       <w:proofErr w:type="gramEnd"/>
       <w:r>
         <w:rPr>
@@ -931,14 +737,7 @@
           <w:b/>
           <w:bCs/>
         </w:rPr>
-        <w:t xml:space="preserve">Apache https SSL </w:t>
-      </w:r>
-      <w:r>
-        <w:rPr>
-          <w:b/>
-          <w:bCs/>
-        </w:rPr>
-        <w:t>certificate:</w:t>
+        <w:t>Apache https SSL certificate:</w:t>
       </w:r>
       <w:r>
         <w:rPr>
@@ -950,15 +749,7 @@
     </w:p>
     <w:p>
       <w:r>
-        <w:t xml:space="preserve">docker run --rm -v D:\work\rackspace\docker-files\Apache\apache-conf\ssl:/certificates -e "SERVER=server.example.com" </w:t>
-      </w:r>
-      <w:proofErr w:type="spellStart"/>
-      <w:r>
-        <w:t>jacoelho</w:t>
-      </w:r>
-      <w:proofErr w:type="spellEnd"/>
-      <w:r>
-        <w:t>/generate-certificate</w:t>
+        <w:t>docker run --rm -v D:\work\rackspace\docker-files\Apache\apache-conf\ssl:/certificates -e "SERVER=server.example.com" jacoelho/generate-certificate</w:t>
       </w:r>
     </w:p>
     <w:p>
@@ -1016,6 +807,80 @@
         <w:t xml:space="preserve"> </w:t>
       </w:r>
     </w:p>
+    <w:p>
+      <w:pPr>
+        <w:rPr>
+          <w:b/>
+          <w:bCs/>
+          <w:u w:val="single"/>
+        </w:rPr>
+      </w:pPr>
+      <w:r>
+        <w:rPr>
+          <w:b/>
+          <w:bCs/>
+          <w:u w:val="single"/>
+        </w:rPr>
+        <w:t>document .env file</w:t>
+      </w:r>
+    </w:p>
+    <w:tbl>
+      <w:tblPr>
+        <w:tblStyle w:val="TableGrid"/>
+        <w:tblW w:w="0" w:type="auto"/>
+        <w:tblLook w:val="04A0" w:firstRow="1" w:lastRow="0" w:firstColumn="1" w:lastColumn="0" w:noHBand="0" w:noVBand="1"/>
+      </w:tblPr>
+      <w:tblGrid>
+        <w:gridCol w:w="9016"/>
+      </w:tblGrid>
+      <w:tr>
+        <w:tc>
+          <w:tcPr>
+            <w:tcW w:w="9016" w:type="dxa"/>
+          </w:tcPr>
+          <w:p>
+            <w:r>
+              <w:t>APACHE_HOST=rackspace.example.com</w:t>
+            </w:r>
+          </w:p>
+          <w:p>
+            <w:r>
+              <w:t>HOST_SHORT_ALIAS=rs.io</w:t>
+            </w:r>
+          </w:p>
+          <w:p>
+            <w:r>
+              <w:t># MySQL</w:t>
+            </w:r>
+          </w:p>
+          <w:p>
+            <w:r>
+              <w:t>MYSQL_VERSION=8</w:t>
+            </w:r>
+          </w:p>
+          <w:p>
+            <w:r>
+              <w:t>MYSQL_HOST=mysql</w:t>
+            </w:r>
+          </w:p>
+          <w:p>
+            <w:r>
+              <w:t>MYSQL_DATABASE=rackspace</w:t>
+            </w:r>
+          </w:p>
+          <w:p>
+            <w:r>
+              <w:t>MYSQL_ROOT_USER=root</w:t>
+            </w:r>
+          </w:p>
+          <w:p>
+            <w:r>
+              <w:t>MYSQL_ROOT_PASSWORD=root</w:t>
+            </w:r>
+          </w:p>
+        </w:tc>
+      </w:tr>
+    </w:tbl>
     <w:p/>
     <w:p>
       <w:pPr>
@@ -1038,7 +903,6 @@
         </w:rPr>
         <w:t xml:space="preserve"> </w:t>
       </w:r>
-      <w:proofErr w:type="spellStart"/>
       <w:r>
         <w:rPr>
           <w:b/>
@@ -1046,7 +910,6 @@
         </w:rPr>
         <w:t>migrations</w:t>
       </w:r>
-      <w:proofErr w:type="spellEnd"/>
       <w:r>
         <w:rPr>
           <w:b/>
@@ -1095,43 +958,13 @@
       </w:r>
       <w:proofErr w:type="gramEnd"/>
       <w:r>
-        <w:t>vendor/bin/</w:t>
-      </w:r>
-      <w:proofErr w:type="spellStart"/>
-      <w:r>
-        <w:t>phinx</w:t>
-      </w:r>
-      <w:proofErr w:type="spellEnd"/>
-      <w:r>
-        <w:t xml:space="preserve"> </w:t>
-      </w:r>
-      <w:proofErr w:type="spellStart"/>
-      <w:r>
-        <w:t>init</w:t>
-      </w:r>
-      <w:proofErr w:type="spellEnd"/>
-      <w:r>
-        <w:t xml:space="preserve"> </w:t>
+        <w:t xml:space="preserve">vendor/bin/phinx init </w:t>
       </w:r>
       <w:r>
         <w:rPr>
           <w:highlight w:val="yellow"/>
         </w:rPr>
-        <w:t xml:space="preserve"># it’s create </w:t>
-      </w:r>
-      <w:proofErr w:type="spellStart"/>
-      <w:r>
-        <w:rPr>
-          <w:highlight w:val="yellow"/>
-        </w:rPr>
-        <w:t>phinx.php</w:t>
-      </w:r>
-      <w:proofErr w:type="spellEnd"/>
-      <w:r>
-        <w:rPr>
-          <w:highlight w:val="yellow"/>
-        </w:rPr>
-        <w:t xml:space="preserve"> – this file need to update DB connection string </w:t>
+        <w:t xml:space="preserve"># it’s create phinx.php – this file need to update DB connection string </w:t>
       </w:r>
     </w:p>
     <w:p>
@@ -1151,13 +984,8 @@
       </w:r>
       <w:proofErr w:type="gramEnd"/>
       <w:r>
-        <w:t>vendor/bin/</w:t>
-      </w:r>
-      <w:proofErr w:type="spellStart"/>
-      <w:r>
-        <w:t>phinx</w:t>
-      </w:r>
-      <w:proofErr w:type="spellEnd"/>
+        <w:t>vendor/bin/phinx</w:t>
+      </w:r>
       <w:r>
         <w:t xml:space="preserve">  </w:t>
       </w:r>
@@ -1167,15 +995,7 @@
           <w:sz w:val="18"/>
           <w:szCs w:val="18"/>
         </w:rPr>
-        <w:t>migrate</w:t>
-      </w:r>
-      <w:r>
-        <w:rPr>
-          <w:rFonts w:ascii="Lucida Console" w:hAnsi="Lucida Console" w:cs="Lucida Console"/>
-          <w:sz w:val="18"/>
-          <w:szCs w:val="18"/>
-        </w:rPr>
-        <w:t xml:space="preserve"> </w:t>
+        <w:t xml:space="preserve">migrate </w:t>
       </w:r>
       <w:r>
         <w:rPr>
@@ -1209,13 +1029,8 @@
       </w:r>
       <w:proofErr w:type="gramEnd"/>
       <w:r>
-        <w:t>vendor/bin/</w:t>
-      </w:r>
-      <w:proofErr w:type="spellStart"/>
-      <w:r>
-        <w:t>phinx</w:t>
-      </w:r>
-      <w:proofErr w:type="spellEnd"/>
+        <w:t>vendor/bin/phinx</w:t>
+      </w:r>
       <w:r>
         <w:t xml:space="preserve">  </w:t>
       </w:r>
@@ -1267,6 +1082,15 @@
         <w:t>.example.com</w:t>
       </w:r>
     </w:p>
+    <w:p>
+      <w:r>
+        <w:t xml:space="preserve">127.0.0.1 </w:t>
+      </w:r>
+      <w:r>
+        <w:t>rs.id</w:t>
+      </w:r>
+    </w:p>
+    <w:p/>
     <w:p>
       <w:r>
         <w:t>Check the URL is working in the host machine browser:</w:t>
@@ -1278,13 +1102,7 @@
           <w:rPr>
             <w:rStyle w:val="Hyperlink"/>
           </w:rPr>
-          <w:t>https://</w:t>
-        </w:r>
-        <w:r>
-          <w:rPr>
-            <w:rStyle w:val="Hyperlink"/>
-          </w:rPr>
-          <w:t>rackspace.example.com</w:t>
+          <w:t>https://rackspace.example.com</w:t>
         </w:r>
       </w:hyperlink>
       <w:r>
@@ -1297,29 +1115,12 @@
           <w:rPr>
             <w:rStyle w:val="Hyperlink"/>
           </w:rPr>
-          <w:t>http://</w:t>
-        </w:r>
-        <w:r>
-          <w:rPr>
-            <w:rStyle w:val="Hyperlink"/>
-          </w:rPr>
-          <w:t>rackspace.example.com</w:t>
-        </w:r>
-        <w:r>
-          <w:rPr>
-            <w:rStyle w:val="Hyperlink"/>
-          </w:rPr>
-          <w:t>:8080</w:t>
+          <w:t>http://rackspace.example.com:8080</w:t>
         </w:r>
       </w:hyperlink>
       <w:r>
-        <w:t xml:space="preserve"> - </w:t>
-      </w:r>
-      <w:proofErr w:type="spellStart"/>
-      <w:r>
-        <w:t>phpmyadmin</w:t>
-      </w:r>
-      <w:proofErr w:type="spellEnd"/>
+        <w:t xml:space="preserve"> - phpmyadmin</w:t>
+      </w:r>
     </w:p>
     <w:p>
       <w:r>
@@ -2212,6 +2013,7 @@
   <w:style w:type="character" w:default="1" w:styleId="DefaultParagraphFont">
     <w:name w:val="Default Paragraph Font"/>
     <w:uiPriority w:val="1"/>
+    <w:semiHidden/>
     <w:unhideWhenUsed/>
   </w:style>
   <w:style w:type="table" w:default="1" w:styleId="TableNormal">
@@ -2331,6 +2133,25 @@
       <w:sz w:val="20"/>
       <w:szCs w:val="20"/>
     </w:rPr>
+  </w:style>
+  <w:style w:type="table" w:styleId="TableGrid">
+    <w:name w:val="Table Grid"/>
+    <w:basedOn w:val="TableNormal"/>
+    <w:uiPriority w:val="39"/>
+    <w:rsid w:val="00BF323E"/>
+    <w:pPr>
+      <w:spacing w:after="0" w:line="240" w:lineRule="auto"/>
+    </w:pPr>
+    <w:tblPr>
+      <w:tblBorders>
+        <w:top w:val="single" w:sz="4" w:space="0" w:color="auto"/>
+        <w:left w:val="single" w:sz="4" w:space="0" w:color="auto"/>
+        <w:bottom w:val="single" w:sz="4" w:space="0" w:color="auto"/>
+        <w:right w:val="single" w:sz="4" w:space="0" w:color="auto"/>
+        <w:insideH w:val="single" w:sz="4" w:space="0" w:color="auto"/>
+        <w:insideV w:val="single" w:sz="4" w:space="0" w:color="auto"/>
+      </w:tblBorders>
+    </w:tblPr>
   </w:style>
 </w:styles>
 </file>

</xml_diff>